<commit_message>
New translations email 7 [template] partner email – details and agenda.docx (Spanish)
</commit_message>
<xml_diff>
--- a/public/email/crowdin/translations/es/Email 7 [TEMPLATE] Partner email – details and agenda.docx
+++ b/public/email/crowdin/translations/es/Email 7 [TEMPLATE] Partner email – details and agenda.docx
@@ -16,14 +16,14 @@
             <w:color w:val="1155cc"/>
             <w:u w:val="single"/>
           </w:rPr>
-          <w:t>English</w:t>
+          <w:t>Inglés</w:t>
         </w:r>
       </w:hyperlink>
       <w:r>
         <w:rPr>
           <w:color w:val="ff0000"/>
         </w:rPr>
-        <w:t xml:space="preserve"> / Portuguese / French / Thai / Vietnamese / Spanish</w:t>
+        <w:t xml:space="preserve"> / Portugués / Francés / Tailandés / Vietnamita / Español</w:t>
       </w:r>
     </w:p>
     <w:p>
@@ -45,7 +45,7 @@
         <w:pStyle w:val="P68B1DB1-Normal2"/>
       </w:pPr>
       <w:r>
-        <w:t>English</w:t>
+        <w:t>Inglés</w:t>
       </w:r>
     </w:p>
     <w:p/>
@@ -93,7 +93,7 @@
               <w:rPr>
                 <w:b w:val="1"/>
               </w:rPr>
-              <w:t>Brief</w:t>
+              <w:t>Breve</w:t>
             </w:r>
             <w:r>
               <w:t>:</w:t>
@@ -105,7 +105,7 @@
               <w:spacing w:line="240" w:lineRule="auto"/>
             </w:pPr>
             <w:r>
-              <w:t xml:space="preserve">An email sent to the confirmed attendees of the event. It will be sent via customer.io</w:t>
+              <w:t xml:space="preserve">An email sent to the confirmed attendees of the event. Se enviará a través de customer.io</w:t>
             </w:r>
           </w:p>
           <w:p>
@@ -123,7 +123,7 @@
               <w:rPr>
                 <w:b w:val="1"/>
               </w:rPr>
-              <w:t xml:space="preserve">Target audience</w:t>
+              <w:t xml:space="preserve">Público objetivo</w:t>
             </w:r>
             <w:r>
               <w:t>:</w:t>
@@ -178,13 +178,13 @@
       <w:bookmarkStart w:colFirst="0" w:colLast="0" w:name="_4fs3pdzabk3u" w:id="1"/>
       <w:bookmarkEnd w:id="1"/>
       <w:r>
-        <w:t xml:space="preserve">Travel checklist: here's what you need</w:t>
+        <w:t xml:space="preserve">Lista de viaje: esto es lo que necesitas</w:t>
       </w:r>
     </w:p>
     <w:p/>
     <w:p>
       <w:r>
-        <w:t xml:space="preserve">Hi </w:t>
+        <w:t xml:space="preserve">Hola </w:t>
       </w:r>
       <w:r>
         <w:rPr>
@@ -202,6 +202,41 @@
       </w:pPr>
       <w:commentRangeStart w:id="0"/>
       <w:r>
+        <w:t xml:space="preserve">¡Estás listo para asistir a </w:t>
+      </w:r>
+      <w:r>
+        <w:rPr>
+          <w:highlight w:val="yellow"/>
+        </w:rPr>
+        <w:t xml:space="preserve">[EVENT NAME]</w:t>
+      </w:r>
+      <w:r>
+        <w:t xml:space="preserve">, que tendrá lugar el </w:t>
+      </w:r>
+      <w:r>
+        <w:rPr>
+          <w:highlight w:val="yellow"/>
+        </w:rPr>
+        <w:t xml:space="preserve">[DD Mmm YYYY]</w:t>
+      </w:r>
+      <w:r>
+        <w:t xml:space="preserve"> en </w:t>
+      </w:r>
+      <w:r>
+        <w:rPr>
+          <w:highlight w:val="yellow"/>
+        </w:rPr>
+        <w:t>[VENUE]</w:t>
+      </w:r>
+      <w:r>
+        <w:t>!</w:t>
+      </w:r>
+    </w:p>
+    <w:p>
+      <w:pPr>
+        <w:spacing w:before="200" w:lineRule="auto"/>
+      </w:pPr>
+      <w:r>
         <w:t xml:space="preserve">You are all set to attend </w:t>
       </w:r>
       <w:r>
@@ -211,7 +246,7 @@
         <w:t xml:space="preserve">[EVENT NAME]</w:t>
       </w:r>
       <w:r>
-        <w:t xml:space="preserve">, happening on </w:t>
+        <w:t xml:space="preserve">, happening from </w:t>
       </w:r>
       <w:r>
         <w:rPr>
@@ -220,6 +255,15 @@
         <w:t xml:space="preserve">[DD Mmm YYYY]</w:t>
       </w:r>
       <w:r>
+        <w:t xml:space="preserve"> to </w:t>
+      </w:r>
+      <w:r>
+        <w:rPr>
+          <w:highlight w:val="yellow"/>
+        </w:rPr>
+        <w:t xml:space="preserve">[DD Mmm YYYY]</w:t>
+      </w:r>
+      <w:r>
         <w:t xml:space="preserve"> at </w:t>
       </w:r>
       <w:r>
@@ -229,7 +273,11 @@
         <w:t>[VENUE]</w:t>
       </w:r>
       <w:r>
-        <w:t>!</w:t>
+        <w:t xml:space="preserve">! </w:t>
+      </w:r>
+      <w:commentRangeEnd w:id="0"/>
+      <w:r>
+        <w:commentReference w:id="0"/>
       </w:r>
     </w:p>
     <w:p>
@@ -237,55 +285,7 @@
         <w:spacing w:before="200" w:lineRule="auto"/>
       </w:pPr>
       <w:r>
-        <w:t xml:space="preserve">You are all set to attend </w:t>
-      </w:r>
-      <w:r>
-        <w:rPr>
-          <w:highlight w:val="yellow"/>
-        </w:rPr>
-        <w:t xml:space="preserve">[EVENT NAME]</w:t>
-      </w:r>
-      <w:r>
-        <w:t xml:space="preserve">, happening from </w:t>
-      </w:r>
-      <w:r>
-        <w:rPr>
-          <w:highlight w:val="yellow"/>
-        </w:rPr>
-        <w:t xml:space="preserve">[DD Mmm YYYY]</w:t>
-      </w:r>
-      <w:r>
-        <w:t xml:space="preserve"> to </w:t>
-      </w:r>
-      <w:r>
-        <w:rPr>
-          <w:highlight w:val="yellow"/>
-        </w:rPr>
-        <w:t xml:space="preserve">[DD Mmm YYYY]</w:t>
-      </w:r>
-      <w:r>
-        <w:t xml:space="preserve"> at </w:t>
-      </w:r>
-      <w:r>
-        <w:rPr>
-          <w:highlight w:val="yellow"/>
-        </w:rPr>
-        <w:t>[VENUE]</w:t>
-      </w:r>
-      <w:r>
-        <w:t xml:space="preserve">! </w:t>
-      </w:r>
-      <w:commentRangeEnd w:id="0"/>
-      <w:r>
-        <w:commentReference w:id="0"/>
-      </w:r>
-    </w:p>
-    <w:p>
-      <w:pPr>
-        <w:spacing w:before="200" w:lineRule="auto"/>
-      </w:pPr>
-      <w:r>
-        <w:t xml:space="preserve">Here’s a checklist of the necessary items for your trip: </w:t>
+        <w:t xml:space="preserve">He aquí una lista de los artículos necesarios para tu viaje: </w:t>
       </w:r>
     </w:p>
     <w:p>
@@ -302,7 +302,7 @@
       </w:pPr>
       <w:commentRangeStart w:id="1"/>
       <w:r>
-        <w:t xml:space="preserve">Passport </w:t>
+        <w:t xml:space="preserve">Pasaporte </w:t>
       </w:r>
     </w:p>
     <w:p>
@@ -324,7 +324,7 @@
         <w:rPr>
           <w:i w:val="1"/>
         </w:rPr>
-        <w:t xml:space="preserve">(if applicable) </w:t>
+        <w:t xml:space="preserve">(si corresponde) </w:t>
       </w:r>
     </w:p>
     <w:p>
@@ -387,18 +387,18 @@
         </w:rPr>
       </w:pPr>
       <w:r>
-        <w:t xml:space="preserve">Valid yellow fever vaccination certificate </w:t>
+        <w:t xml:space="preserve">Certificado válido de vacunación contra la fiebre amarilla </w:t>
       </w:r>
       <w:r>
         <w:rPr>
           <w:i w:val="1"/>
         </w:rPr>
         <w:br w:type="textWrapping"/>
-        <w:t xml:space="preserve">For travellers from yellow fever endemic countries, follow the requirements set by your country. Vaccination should be done no less than 14 days prior to the journey. </w:t>
+        <w:t xml:space="preserve">Para viajeros procedentes de países endémicos de fiebre amarilla, sigue los requisitos establecidos por tu país. La vacunación debe realizarse como mínimo 14 días antes del viaje. </w:t>
         <w:br w:type="textWrapping"/>
       </w:r>
       <w:r>
-        <w:t xml:space="preserve">(As you’re travelling on </w:t>
+        <w:t xml:space="preserve">(Como vas a viajar el </w:t>
       </w:r>
       <w:r>
         <w:rPr>
@@ -407,7 +407,7 @@
         <w:t xml:space="preserve">[DD Mmm YYYY]</w:t>
       </w:r>
       <w:r>
-        <w:t xml:space="preserve">, you should have received your vaccination before or on</w:t>
+        <w:t xml:space="preserve">, deberías haberte vacunado antes de o el día</w:t>
       </w:r>
       <w:r>
         <w:rPr>
@@ -429,7 +429,7 @@
         <w:ind w:left="720" w:hanging="360"/>
       </w:pPr>
       <w:r>
-        <w:t xml:space="preserve">A digital or printed copy of the travel itinerary</w:t>
+        <w:t xml:space="preserve">Una copia digital o impresa del itinerario de viaje</w:t>
       </w:r>
     </w:p>
     <w:p>
@@ -445,7 +445,7 @@
         </w:rPr>
       </w:pPr>
       <w:r>
-        <w:t xml:space="preserve">Smart casual attire for the conference</w:t>
+        <w:t xml:space="preserve">Vestimenta informal elegante para la conferencia</w:t>
       </w:r>
     </w:p>
     <w:p>
@@ -461,7 +461,7 @@
         </w:rPr>
       </w:pPr>
       <w:r>
-        <w:t xml:space="preserve">Black tie attire for the Gala dinner</w:t>
+        <w:t xml:space="preserve">Atuendo de etiqueta para la cena de gala</w:t>
       </w:r>
       <w:commentRangeEnd w:id="2"/>
       <w:r>
@@ -508,7 +508,7 @@
       </w:pPr>
       <w:commentRangeStart w:id="5"/>
       <w:r>
-        <w:t xml:space="preserve">If you have any questions, please contact us via </w:t>
+        <w:t xml:space="preserve">Si tienes alguna pregunta, entra en contacto con nosotros por </w:t>
       </w:r>
       <w:hyperlink r:id="rId7">
         <w:r>
@@ -520,7 +520,7 @@
         </w:r>
       </w:hyperlink>
       <w:r>
-        <w:t xml:space="preserve"> or </w:t>
+        <w:t xml:space="preserve"> o </w:t>
       </w:r>
       <w:hyperlink r:id="rId8">
         <w:r>
@@ -540,7 +540,7 @@
         <w:spacing w:after="200" w:lineRule="auto"/>
       </w:pPr>
       <w:r>
-        <w:t xml:space="preserve">If you have any questions, please contact your country manager, </w:t>
+        <w:t xml:space="preserve">Si tienes alguna pregunta, entra en contacto con el gestor de tu país </w:t>
       </w:r>
       <w:r>
         <w:rPr>
@@ -549,7 +549,7 @@
         <w:t>[NAME]</w:t>
       </w:r>
       <w:r>
-        <w:t xml:space="preserve">, at </w:t>
+        <w:t xml:space="preserve">, en </w:t>
       </w:r>
       <w:r>
         <w:rPr>
@@ -558,7 +558,7 @@
         <w:t xml:space="preserve">[EMAIL ADDRESS]</w:t>
       </w:r>
       <w:r>
-        <w:t xml:space="preserve"> or </w:t>
+        <w:t xml:space="preserve"> o </w:t>
       </w:r>
       <w:r>
         <w:rPr>
@@ -857,7 +857,7 @@
         <w:pStyle w:val="P68B1DB1-Normal3"/>
       </w:pPr>
       <w:r>
-        <w:t xml:space="preserve">choose either one</w:t>
+        <w:t xml:space="preserve">elija uno de los dos</w:t>
       </w:r>
     </w:p>
   </w:comment>

</xml_diff>